<commit_message>
gettign there - so far so good
</commit_message>
<xml_diff>
--- a/docs/lectures/lecture_01/01_03_take_homework.docx
+++ b/docs/lectures/lecture_01/01_03_take_homework.docx
@@ -2150,10 +2150,10 @@
     <w:basedOn w:val="DefaultParagraphFont"/>
     <w:uiPriority w:val="99"/>
     <w:unhideWhenUsed/>
-    <w:rsid w:val="005316D4"/>
+    <w:rsid w:val="00771E03"/>
     <w:rPr>
       <w:rFonts w:ascii="Consolas" w:cs="Consolas" w:hAnsi="Consolas"/>
-      <w:sz w:val="20"/>
+      <w:sz w:val="18"/>
       <w:szCs w:val="20"/>
     </w:rPr>
   </w:style>
@@ -2162,7 +2162,7 @@
     <w:basedOn w:val="Normal"/>
     <w:next w:val="Normal"/>
     <w:qFormat/>
-    <w:rsid w:val="00BE2C86"/>
+    <w:rsid w:val="00BC28E9"/>
     <w:pPr>
       <w:pBdr>
         <w:top w:color="FF0000" w:space="1" w:sz="8" w:val="single"/>
@@ -2176,14 +2176,14 @@
     </w:pPr>
     <w:rPr>
       <w:rFonts w:ascii="Courier New" w:hAnsi="Courier New"/>
-      <w:sz w:val="20"/>
+      <w:sz w:val="18"/>
     </w:rPr>
   </w:style>
   <w:style w:customStyle="1" w:styleId="SourceCode" w:type="paragraph">
     <w:name w:val="Source Code"/>
     <w:basedOn w:val="Normal"/>
     <w:qFormat/>
-    <w:rsid w:val="005316D4"/>
+    <w:rsid w:val="00771E03"/>
     <w:pPr>
       <w:pBdr>
         <w:top w:color="auto" w:space="1" w:sz="8" w:val="single"/>
@@ -2197,13 +2197,14 @@
     </w:pPr>
     <w:rPr>
       <w:rFonts w:ascii="Courier New" w:hAnsi="Courier New"/>
+      <w:sz w:val="20"/>
     </w:rPr>
   </w:style>
   <w:style w:customStyle="1" w:styleId="Verbatim" w:type="paragraph">
     <w:name w:val="Verbatim"/>
     <w:basedOn w:val="Normal"/>
     <w:qFormat/>
-    <w:rsid w:val="005316D4"/>
+    <w:rsid w:val="00771E03"/>
     <w:pPr>
       <w:shd w:color="auto" w:fill="auto" w:val="pct15"/>
       <w:spacing w:after="240" w:before="240"/>
@@ -2211,13 +2212,37 @@
     </w:pPr>
     <w:rPr>
       <w:rFonts w:ascii="Courier New" w:hAnsi="Courier New"/>
+      <w:sz w:val="18"/>
     </w:rPr>
   </w:style>
   <w:style w:customStyle="1" w:styleId="CodeBlock" w:type="paragraph">
     <w:name w:val="Code Block"/>
     <w:basedOn w:val="Verbatim"/>
     <w:qFormat/>
-    <w:rsid w:val="005316D4"/>
+    <w:rsid w:val="00BC28E9"/>
+  </w:style>
+  <w:style w:styleId="CommentText" w:type="paragraph">
+    <w:name w:val="annotation text"/>
+    <w:basedOn w:val="Normal"/>
+    <w:link w:val="CommentTextChar"/>
+    <w:uiPriority w:val="99"/>
+    <w:unhideWhenUsed/>
+    <w:rsid w:val="00771E03"/>
+    <w:rPr>
+      <w:sz w:val="20"/>
+      <w:szCs w:val="20"/>
+    </w:rPr>
+  </w:style>
+  <w:style w:customStyle="1" w:styleId="CommentTextChar" w:type="character">
+    <w:name w:val="Comment Text Char"/>
+    <w:basedOn w:val="DefaultParagraphFont"/>
+    <w:link w:val="CommentText"/>
+    <w:uiPriority w:val="99"/>
+    <w:rsid w:val="00771E03"/>
+    <w:rPr>
+      <w:sz w:val="20"/>
+      <w:szCs w:val="20"/>
+    </w:rPr>
   </w:style>
   <w:style w:type="character" w:customStyle="1" w:styleId="KeywordTok">
     <w:name w:val="KeywordTok"/>

</xml_diff>

<commit_message>
the big change to the system - now good to lecture 2
</commit_message>
<xml_diff>
--- a/docs/lectures/lecture_01/01_03_take_homework.docx
+++ b/docs/lectures/lecture_01/01_03_take_homework.docx
@@ -302,6 +302,201 @@
         <w:rPr>
           <w:rStyle w:val="NormalTok"/>
         </w:rPr>
+        <w:t xml:space="preserve">execute</w:t>
+      </w:r>
+      <w:r>
+        <w:rPr>
+          <w:rStyle w:val="SpecialCharTok"/>
+        </w:rPr>
+        <w:t xml:space="preserve">:</w:t>
+      </w:r>
+      <w:r>
+        <w:br/>
+      </w:r>
+      <w:r>
+        <w:rPr>
+          <w:rStyle w:val="NormalTok"/>
+        </w:rPr>
+        <w:t xml:space="preserve">  freeze</w:t>
+      </w:r>
+      <w:r>
+        <w:rPr>
+          <w:rStyle w:val="SpecialCharTok"/>
+        </w:rPr>
+        <w:t xml:space="preserve">:</w:t>
+      </w:r>
+      <w:r>
+        <w:rPr>
+          <w:rStyle w:val="NormalTok"/>
+        </w:rPr>
+        <w:t xml:space="preserve"> auto</w:t>
+      </w:r>
+      <w:r>
+        <w:br/>
+      </w:r>
+      <w:r>
+        <w:rPr>
+          <w:rStyle w:val="NormalTok"/>
+        </w:rPr>
+        <w:t xml:space="preserve">  cache</w:t>
+      </w:r>
+      <w:r>
+        <w:rPr>
+          <w:rStyle w:val="SpecialCharTok"/>
+        </w:rPr>
+        <w:t xml:space="preserve">:</w:t>
+      </w:r>
+      <w:r>
+        <w:rPr>
+          <w:rStyle w:val="NormalTok"/>
+        </w:rPr>
+        <w:t xml:space="preserve"> true</w:t>
+      </w:r>
+      <w:r>
+        <w:br/>
+      </w:r>
+      <w:r>
+        <w:rPr>
+          <w:rStyle w:val="NormalTok"/>
+        </w:rPr>
+        <w:t xml:space="preserve">  echo</w:t>
+      </w:r>
+      <w:r>
+        <w:rPr>
+          <w:rStyle w:val="SpecialCharTok"/>
+        </w:rPr>
+        <w:t xml:space="preserve">:</w:t>
+      </w:r>
+      <w:r>
+        <w:rPr>
+          <w:rStyle w:val="NormalTok"/>
+        </w:rPr>
+        <w:t xml:space="preserve"> true</w:t>
+      </w:r>
+      <w:r>
+        <w:br/>
+      </w:r>
+      <w:r>
+        <w:rPr>
+          <w:rStyle w:val="NormalTok"/>
+        </w:rPr>
+        <w:t xml:space="preserve">  keep</w:t>
+      </w:r>
+      <w:r>
+        <w:rPr>
+          <w:rStyle w:val="SpecialCharTok"/>
+        </w:rPr>
+        <w:t xml:space="preserve">-</w:t>
+      </w:r>
+      <w:r>
+        <w:rPr>
+          <w:rStyle w:val="NormalTok"/>
+        </w:rPr>
+        <w:t xml:space="preserve">md</w:t>
+      </w:r>
+      <w:r>
+        <w:rPr>
+          <w:rStyle w:val="SpecialCharTok"/>
+        </w:rPr>
+        <w:t xml:space="preserve">:</w:t>
+      </w:r>
+      <w:r>
+        <w:rPr>
+          <w:rStyle w:val="NormalTok"/>
+        </w:rPr>
+        <w:t xml:space="preserve"> true </w:t>
+      </w:r>
+      <w:r>
+        <w:rPr>
+          <w:rStyle w:val="CommentTok"/>
+        </w:rPr>
+        <w:t xml:space="preserve"># retains the images when you start again</w:t>
+      </w:r>
+      <w:r>
+        <w:br/>
+      </w:r>
+      <w:r>
+        <w:rPr>
+          <w:rStyle w:val="NormalTok"/>
+        </w:rPr>
+        <w:t xml:space="preserve">  fig</w:t>
+      </w:r>
+      <w:r>
+        <w:rPr>
+          <w:rStyle w:val="SpecialCharTok"/>
+        </w:rPr>
+        <w:t xml:space="preserve">-</w:t>
+      </w:r>
+      <w:r>
+        <w:rPr>
+          <w:rStyle w:val="NormalTok"/>
+        </w:rPr>
+        <w:t xml:space="preserve">width</w:t>
+      </w:r>
+      <w:r>
+        <w:rPr>
+          <w:rStyle w:val="SpecialCharTok"/>
+        </w:rPr>
+        <w:t xml:space="preserve">:</w:t>
+      </w:r>
+      <w:r>
+        <w:rPr>
+          <w:rStyle w:val="NormalTok"/>
+        </w:rPr>
+        <w:t xml:space="preserve"> </w:t>
+      </w:r>
+      <w:r>
+        <w:rPr>
+          <w:rStyle w:val="DecValTok"/>
+        </w:rPr>
+        <w:t xml:space="preserve">3</w:t>
+      </w:r>
+      <w:r>
+        <w:br/>
+      </w:r>
+      <w:r>
+        <w:rPr>
+          <w:rStyle w:val="NormalTok"/>
+        </w:rPr>
+        <w:t xml:space="preserve">  fig</w:t>
+      </w:r>
+      <w:r>
+        <w:rPr>
+          <w:rStyle w:val="SpecialCharTok"/>
+        </w:rPr>
+        <w:t xml:space="preserve">-</w:t>
+      </w:r>
+      <w:r>
+        <w:rPr>
+          <w:rStyle w:val="NormalTok"/>
+        </w:rPr>
+        <w:t xml:space="preserve">height</w:t>
+      </w:r>
+      <w:r>
+        <w:rPr>
+          <w:rStyle w:val="SpecialCharTok"/>
+        </w:rPr>
+        <w:t xml:space="preserve">:</w:t>
+      </w:r>
+      <w:r>
+        <w:rPr>
+          <w:rStyle w:val="NormalTok"/>
+        </w:rPr>
+        <w:t xml:space="preserve"> </w:t>
+      </w:r>
+      <w:r>
+        <w:rPr>
+          <w:rStyle w:val="DecValTok"/>
+        </w:rPr>
+        <w:t xml:space="preserve">4</w:t>
+      </w:r>
+      <w:r>
+        <w:br/>
+      </w:r>
+      <w:r>
+        <w:rPr>
+          <w:rStyle w:val="NormalTok"/>
+        </w:rPr>
         <w:t xml:space="preserve">format</w:t>
       </w:r>
       <w:r>
@@ -311,6 +506,69 @@
         <w:t xml:space="preserve">:</w:t>
       </w:r>
       <w:r>
+        <w:br/>
+      </w:r>
+      <w:r>
+        <w:rPr>
+          <w:rStyle w:val="NormalTok"/>
+        </w:rPr>
+        <w:t xml:space="preserve">  html</w:t>
+      </w:r>
+      <w:r>
+        <w:rPr>
+          <w:rStyle w:val="SpecialCharTok"/>
+        </w:rPr>
+        <w:t xml:space="preserve">:</w:t>
+      </w:r>
+      <w:r>
+        <w:br/>
+      </w:r>
+      <w:r>
+        <w:rPr>
+          <w:rStyle w:val="NormalTok"/>
+        </w:rPr>
+        <w:t xml:space="preserve">    toc</w:t>
+      </w:r>
+      <w:r>
+        <w:rPr>
+          <w:rStyle w:val="SpecialCharTok"/>
+        </w:rPr>
+        <w:t xml:space="preserve">:</w:t>
+      </w:r>
+      <w:r>
+        <w:rPr>
+          <w:rStyle w:val="NormalTok"/>
+        </w:rPr>
+        <w:t xml:space="preserve"> false</w:t>
+      </w:r>
+      <w:r>
+        <w:br/>
+      </w:r>
+      <w:r>
+        <w:rPr>
+          <w:rStyle w:val="NormalTok"/>
+        </w:rPr>
+        <w:t xml:space="preserve">    output</w:t>
+      </w:r>
+      <w:r>
+        <w:rPr>
+          <w:rStyle w:val="SpecialCharTok"/>
+        </w:rPr>
+        <w:t xml:space="preserve">-</w:t>
+      </w:r>
+      <w:r>
+        <w:rPr>
+          <w:rStyle w:val="NormalTok"/>
+        </w:rPr>
+        <w:t xml:space="preserve">file</w:t>
+      </w:r>
+      <w:r>
+        <w:rPr>
+          <w:rStyle w:val="SpecialCharTok"/>
+        </w:rPr>
+        <w:t xml:space="preserve">:</w:t>
+      </w:r>
+      <w:r>
         <w:rPr>
           <w:rStyle w:val="NormalTok"/>
         </w:rPr>
@@ -318,9 +576,9 @@
       </w:r>
       <w:r>
         <w:rPr>
-          <w:rStyle w:val="CommentTok"/>
-        </w:rPr>
-        <w:t xml:space="preserve"># this is the formats that it will render to</w:t>
+          <w:rStyle w:val="StringTok"/>
+        </w:rPr>
+        <w:t xml:space="preserve">"01_03_homework_html.html"</w:t>
       </w:r>
       <w:r>
         <w:br/>
@@ -329,7 +587,19 @@
         <w:rPr>
           <w:rStyle w:val="NormalTok"/>
         </w:rPr>
-        <w:t xml:space="preserve">  html</w:t>
+        <w:t xml:space="preserve">    embed</w:t>
+      </w:r>
+      <w:r>
+        <w:rPr>
+          <w:rStyle w:val="SpecialCharTok"/>
+        </w:rPr>
+        <w:t xml:space="preserve">-</w:t>
+      </w:r>
+      <w:r>
+        <w:rPr>
+          <w:rStyle w:val="NormalTok"/>
+        </w:rPr>
+        <w:t xml:space="preserve">resources</w:t>
       </w:r>
       <w:r>
         <w:rPr>
@@ -338,13 +608,31 @@
         <w:t xml:space="preserve">:</w:t>
       </w:r>
       <w:r>
+        <w:rPr>
+          <w:rStyle w:val="NormalTok"/>
+        </w:rPr>
+        <w:t xml:space="preserve"> true</w:t>
+      </w:r>
+      <w:r>
         <w:br/>
       </w:r>
       <w:r>
         <w:rPr>
           <w:rStyle w:val="NormalTok"/>
         </w:rPr>
-        <w:t xml:space="preserve">    default</w:t>
+        <w:t xml:space="preserve">    self</w:t>
+      </w:r>
+      <w:r>
+        <w:rPr>
+          <w:rStyle w:val="SpecialCharTok"/>
+        </w:rPr>
+        <w:t xml:space="preserve">-</w:t>
+      </w:r>
+      <w:r>
+        <w:rPr>
+          <w:rStyle w:val="NormalTok"/>
+        </w:rPr>
+        <w:t xml:space="preserve">contained</w:t>
       </w:r>
       <w:r>
         <w:rPr>
@@ -365,6 +653,330 @@
         <w:rPr>
           <w:rStyle w:val="NormalTok"/>
         </w:rPr>
+        <w:t xml:space="preserve">    css</w:t>
+      </w:r>
+      <w:r>
+        <w:rPr>
+          <w:rStyle w:val="SpecialCharTok"/>
+        </w:rPr>
+        <w:t xml:space="preserve">:</w:t>
+      </w:r>
+      <w:r>
+        <w:rPr>
+          <w:rStyle w:val="NormalTok"/>
+        </w:rPr>
+        <w:t xml:space="preserve"> ..</w:t>
+      </w:r>
+      <w:r>
+        <w:rPr>
+          <w:rStyle w:val="SpecialCharTok"/>
+        </w:rPr>
+        <w:t xml:space="preserve">/</w:t>
+      </w:r>
+      <w:r>
+        <w:rPr>
+          <w:rStyle w:val="NormalTok"/>
+        </w:rPr>
+        <w:t xml:space="preserve">..</w:t>
+      </w:r>
+      <w:r>
+        <w:rPr>
+          <w:rStyle w:val="SpecialCharTok"/>
+        </w:rPr>
+        <w:t xml:space="preserve">/</w:t>
+      </w:r>
+      <w:r>
+        <w:rPr>
+          <w:rStyle w:val="NormalTok"/>
+        </w:rPr>
+        <w:t xml:space="preserve">css</w:t>
+      </w:r>
+      <w:r>
+        <w:rPr>
+          <w:rStyle w:val="SpecialCharTok"/>
+        </w:rPr>
+        <w:t xml:space="preserve">/</w:t>
+      </w:r>
+      <w:r>
+        <w:rPr>
+          <w:rStyle w:val="NormalTok"/>
+        </w:rPr>
+        <w:t xml:space="preserve">activity.css</w:t>
+      </w:r>
+      <w:r>
+        <w:br/>
+      </w:r>
+      <w:r>
+        <w:rPr>
+          <w:rStyle w:val="NormalTok"/>
+        </w:rPr>
+        <w:t xml:space="preserve">  docx</w:t>
+      </w:r>
+      <w:r>
+        <w:rPr>
+          <w:rStyle w:val="SpecialCharTok"/>
+        </w:rPr>
+        <w:t xml:space="preserve">:</w:t>
+      </w:r>
+      <w:r>
+        <w:br/>
+      </w:r>
+      <w:r>
+        <w:rPr>
+          <w:rStyle w:val="NormalTok"/>
+        </w:rPr>
+        <w:t xml:space="preserve">    toc</w:t>
+      </w:r>
+      <w:r>
+        <w:rPr>
+          <w:rStyle w:val="SpecialCharTok"/>
+        </w:rPr>
+        <w:t xml:space="preserve">:</w:t>
+      </w:r>
+      <w:r>
+        <w:rPr>
+          <w:rStyle w:val="NormalTok"/>
+        </w:rPr>
+        <w:t xml:space="preserve"> false</w:t>
+      </w:r>
+      <w:r>
+        <w:br/>
+      </w:r>
+      <w:r>
+        <w:rPr>
+          <w:rStyle w:val="NormalTok"/>
+        </w:rPr>
+        <w:t xml:space="preserve">    toc</w:t>
+      </w:r>
+      <w:r>
+        <w:rPr>
+          <w:rStyle w:val="SpecialCharTok"/>
+        </w:rPr>
+        <w:t xml:space="preserve">-</w:t>
+      </w:r>
+      <w:r>
+        <w:rPr>
+          <w:rStyle w:val="NormalTok"/>
+        </w:rPr>
+        <w:t xml:space="preserve">depth</w:t>
+      </w:r>
+      <w:r>
+        <w:rPr>
+          <w:rStyle w:val="SpecialCharTok"/>
+        </w:rPr>
+        <w:t xml:space="preserve">:</w:t>
+      </w:r>
+      <w:r>
+        <w:rPr>
+          <w:rStyle w:val="NormalTok"/>
+        </w:rPr>
+        <w:t xml:space="preserve"> </w:t>
+      </w:r>
+      <w:r>
+        <w:rPr>
+          <w:rStyle w:val="DecValTok"/>
+        </w:rPr>
+        <w:t xml:space="preserve">3</w:t>
+      </w:r>
+      <w:r>
+        <w:br/>
+      </w:r>
+      <w:r>
+        <w:rPr>
+          <w:rStyle w:val="NormalTok"/>
+        </w:rPr>
+        <w:t xml:space="preserve">    number</w:t>
+      </w:r>
+      <w:r>
+        <w:rPr>
+          <w:rStyle w:val="SpecialCharTok"/>
+        </w:rPr>
+        <w:t xml:space="preserve">-</w:t>
+      </w:r>
+      <w:r>
+        <w:rPr>
+          <w:rStyle w:val="NormalTok"/>
+        </w:rPr>
+        <w:t xml:space="preserve">sections</w:t>
+      </w:r>
+      <w:r>
+        <w:rPr>
+          <w:rStyle w:val="SpecialCharTok"/>
+        </w:rPr>
+        <w:t xml:space="preserve">:</w:t>
+      </w:r>
+      <w:r>
+        <w:rPr>
+          <w:rStyle w:val="NormalTok"/>
+        </w:rPr>
+        <w:t xml:space="preserve"> false</w:t>
+      </w:r>
+      <w:r>
+        <w:br/>
+      </w:r>
+      <w:r>
+        <w:rPr>
+          <w:rStyle w:val="NormalTok"/>
+        </w:rPr>
+        <w:t xml:space="preserve">    highlight</w:t>
+      </w:r>
+      <w:r>
+        <w:rPr>
+          <w:rStyle w:val="SpecialCharTok"/>
+        </w:rPr>
+        <w:t xml:space="preserve">-</w:t>
+      </w:r>
+      <w:r>
+        <w:rPr>
+          <w:rStyle w:val="NormalTok"/>
+        </w:rPr>
+        <w:t xml:space="preserve">style</w:t>
+      </w:r>
+      <w:r>
+        <w:rPr>
+          <w:rStyle w:val="SpecialCharTok"/>
+        </w:rPr>
+        <w:t xml:space="preserve">:</w:t>
+      </w:r>
+      <w:r>
+        <w:rPr>
+          <w:rStyle w:val="NormalTok"/>
+        </w:rPr>
+        <w:t xml:space="preserve"> github</w:t>
+      </w:r>
+      <w:r>
+        <w:br/>
+      </w:r>
+      <w:r>
+        <w:rPr>
+          <w:rStyle w:val="NormalTok"/>
+        </w:rPr>
+        <w:t xml:space="preserve">    reference</w:t>
+      </w:r>
+      <w:r>
+        <w:rPr>
+          <w:rStyle w:val="SpecialCharTok"/>
+        </w:rPr>
+        <w:t xml:space="preserve">-</w:t>
+      </w:r>
+      <w:r>
+        <w:rPr>
+          <w:rStyle w:val="NormalTok"/>
+        </w:rPr>
+        <w:t xml:space="preserve">doc</w:t>
+      </w:r>
+      <w:r>
+        <w:rPr>
+          <w:rStyle w:val="SpecialCharTok"/>
+        </w:rPr>
+        <w:t xml:space="preserve">:</w:t>
+      </w:r>
+      <w:r>
+        <w:rPr>
+          <w:rStyle w:val="NormalTok"/>
+        </w:rPr>
+        <w:t xml:space="preserve"> ..</w:t>
+      </w:r>
+      <w:r>
+        <w:rPr>
+          <w:rStyle w:val="SpecialCharTok"/>
+        </w:rPr>
+        <w:t xml:space="preserve">/</w:t>
+      </w:r>
+      <w:r>
+        <w:rPr>
+          <w:rStyle w:val="NormalTok"/>
+        </w:rPr>
+        <w:t xml:space="preserve">..</w:t>
+      </w:r>
+      <w:r>
+        <w:rPr>
+          <w:rStyle w:val="SpecialCharTok"/>
+        </w:rPr>
+        <w:t xml:space="preserve">/</w:t>
+      </w:r>
+      <w:r>
+        <w:rPr>
+          <w:rStyle w:val="NormalTok"/>
+        </w:rPr>
+        <w:t xml:space="preserve">ms_templates</w:t>
+      </w:r>
+      <w:r>
+        <w:rPr>
+          <w:rStyle w:val="SpecialCharTok"/>
+        </w:rPr>
+        <w:t xml:space="preserve">/</w:t>
+      </w:r>
+      <w:r>
+        <w:rPr>
+          <w:rStyle w:val="NormalTok"/>
+        </w:rPr>
+        <w:t xml:space="preserve">custom</w:t>
+      </w:r>
+      <w:r>
+        <w:rPr>
+          <w:rStyle w:val="SpecialCharTok"/>
+        </w:rPr>
+        <w:t xml:space="preserve">-</w:t>
+      </w:r>
+      <w:r>
+        <w:rPr>
+          <w:rStyle w:val="NormalTok"/>
+        </w:rPr>
+        <w:t xml:space="preserve">reference.docx</w:t>
+      </w:r>
+      <w:r>
+        <w:br/>
+      </w:r>
+      <w:r>
+        <w:rPr>
+          <w:rStyle w:val="NormalTok"/>
+        </w:rPr>
+        <w:t xml:space="preserve">    css</w:t>
+      </w:r>
+      <w:r>
+        <w:rPr>
+          <w:rStyle w:val="SpecialCharTok"/>
+        </w:rPr>
+        <w:t xml:space="preserve">:</w:t>
+      </w:r>
+      <w:r>
+        <w:rPr>
+          <w:rStyle w:val="NormalTok"/>
+        </w:rPr>
+        <w:t xml:space="preserve"> ..</w:t>
+      </w:r>
+      <w:r>
+        <w:rPr>
+          <w:rStyle w:val="SpecialCharTok"/>
+        </w:rPr>
+        <w:t xml:space="preserve">/</w:t>
+      </w:r>
+      <w:r>
+        <w:rPr>
+          <w:rStyle w:val="NormalTok"/>
+        </w:rPr>
+        <w:t xml:space="preserve">..</w:t>
+      </w:r>
+      <w:r>
+        <w:rPr>
+          <w:rStyle w:val="SpecialCharTok"/>
+        </w:rPr>
+        <w:t xml:space="preserve">/</w:t>
+      </w:r>
+      <w:r>
+        <w:rPr>
+          <w:rStyle w:val="NormalTok"/>
+        </w:rPr>
+        <w:t xml:space="preserve">msword.css</w:t>
+      </w:r>
+      <w:r>
+        <w:br/>
+      </w:r>
+      <w:r>
+        <w:rPr>
+          <w:rStyle w:val="NormalTok"/>
+        </w:rPr>
         <w:t xml:space="preserve">    embed</w:t>
       </w:r>
       <w:r>
@@ -389,205 +1001,16 @@
         <w:rPr>
           <w:rStyle w:val="NormalTok"/>
         </w:rPr>
-        <w:t xml:space="preserve"> true </w:t>
-      </w:r>
-      <w:r>
-        <w:rPr>
-          <w:rStyle w:val="CommentTok"/>
-        </w:rPr>
-        <w:t xml:space="preserve"># makes everything go into the html file</w:t>
+        <w:t xml:space="preserve"> true</w:t>
       </w:r>
       <w:r>
         <w:br/>
       </w:r>
       <w:r>
         <w:rPr>
-          <w:rStyle w:val="NormalTok"/>
-        </w:rPr>
-        <w:t xml:space="preserve">editor</w:t>
-      </w:r>
-      <w:r>
-        <w:rPr>
-          <w:rStyle w:val="SpecialCharTok"/>
-        </w:rPr>
-        <w:t xml:space="preserve">:</w:t>
-      </w:r>
-      <w:r>
-        <w:rPr>
-          <w:rStyle w:val="NormalTok"/>
-        </w:rPr>
-        <w:t xml:space="preserve"> visual </w:t>
-      </w:r>
-      <w:r>
-        <w:rPr>
-          <w:rStyle w:val="CommentTok"/>
-        </w:rPr>
-        <w:t xml:space="preserve"># type of editing</w:t>
-      </w:r>
-      <w:r>
-        <w:br/>
-      </w:r>
-      <w:r>
-        <w:rPr>
-          <w:rStyle w:val="NormalTok"/>
-        </w:rPr>
-        <w:t xml:space="preserve">project</w:t>
-      </w:r>
-      <w:r>
-        <w:rPr>
-          <w:rStyle w:val="SpecialCharTok"/>
-        </w:rPr>
-        <w:t xml:space="preserve">:</w:t>
-      </w:r>
-      <w:r>
-        <w:br/>
-      </w:r>
-      <w:r>
-        <w:rPr>
-          <w:rStyle w:val="NormalTok"/>
-        </w:rPr>
-        <w:t xml:space="preserve">  execute</w:t>
-      </w:r>
-      <w:r>
-        <w:rPr>
-          <w:rStyle w:val="SpecialCharTok"/>
-        </w:rPr>
-        <w:t xml:space="preserve">-</w:t>
-      </w:r>
-      <w:r>
-        <w:rPr>
-          <w:rStyle w:val="NormalTok"/>
-        </w:rPr>
-        <w:t xml:space="preserve">dir</w:t>
-      </w:r>
-      <w:r>
-        <w:rPr>
-          <w:rStyle w:val="SpecialCharTok"/>
-        </w:rPr>
-        <w:t xml:space="preserve">:</w:t>
-      </w:r>
-      <w:r>
-        <w:rPr>
-          <w:rStyle w:val="NormalTok"/>
-        </w:rPr>
-        <w:t xml:space="preserve"> project </w:t>
-      </w:r>
-      <w:r>
-        <w:rPr>
-          <w:rStyle w:val="CommentTok"/>
-        </w:rPr>
-        <w:t xml:space="preserve"># where it will look for files</w:t>
-      </w:r>
-      <w:r>
-        <w:br/>
-      </w:r>
-      <w:r>
-        <w:rPr>
-          <w:rStyle w:val="NormalTok"/>
-        </w:rPr>
-        <w:t xml:space="preserve">execute</w:t>
-      </w:r>
-      <w:r>
-        <w:rPr>
-          <w:rStyle w:val="SpecialCharTok"/>
-        </w:rPr>
-        <w:t xml:space="preserve">:</w:t>
-      </w:r>
-      <w:r>
-        <w:br/>
-      </w:r>
-      <w:r>
-        <w:rPr>
-          <w:rStyle w:val="NormalTok"/>
-        </w:rPr>
-        <w:t xml:space="preserve">  keep</w:t>
-      </w:r>
-      <w:r>
-        <w:rPr>
-          <w:rStyle w:val="SpecialCharTok"/>
-        </w:rPr>
-        <w:t xml:space="preserve">-</w:t>
-      </w:r>
-      <w:r>
-        <w:rPr>
-          <w:rStyle w:val="NormalTok"/>
-        </w:rPr>
-        <w:t xml:space="preserve">md</w:t>
-      </w:r>
-      <w:r>
-        <w:rPr>
-          <w:rStyle w:val="SpecialCharTok"/>
-        </w:rPr>
-        <w:t xml:space="preserve">:</w:t>
-      </w:r>
-      <w:r>
-        <w:rPr>
-          <w:rStyle w:val="NormalTok"/>
-        </w:rPr>
-        <w:t xml:space="preserve"> true </w:t>
-      </w:r>
-      <w:r>
-        <w:rPr>
-          <w:rStyle w:val="CommentTok"/>
-        </w:rPr>
-        <w:t xml:space="preserve"># retains the images when you start again</w:t>
-      </w:r>
-      <w:r>
-        <w:br/>
-      </w:r>
-      <w:r>
-        <w:rPr>
-          <w:rStyle w:val="NormalTok"/>
-        </w:rPr>
-        <w:t xml:space="preserve">  cache</w:t>
-      </w:r>
-      <w:r>
-        <w:rPr>
-          <w:rStyle w:val="SpecialCharTok"/>
-        </w:rPr>
-        <w:t xml:space="preserve">:</w:t>
-      </w:r>
-      <w:r>
-        <w:rPr>
-          <w:rStyle w:val="NormalTok"/>
-        </w:rPr>
-        <w:t xml:space="preserve"> true</w:t>
-      </w:r>
-      <w:r>
-        <w:br/>
-      </w:r>
-      <w:r>
-        <w:rPr>
-          <w:rStyle w:val="NormalTok"/>
-        </w:rPr>
-        <w:t xml:space="preserve">  echo</w:t>
-      </w:r>
-      <w:r>
-        <w:rPr>
-          <w:rStyle w:val="SpecialCharTok"/>
-        </w:rPr>
-        <w:t xml:space="preserve">:</w:t>
-      </w:r>
-      <w:r>
-        <w:rPr>
-          <w:rStyle w:val="NormalTok"/>
-        </w:rPr>
-        <w:t xml:space="preserve"> true</w:t>
-      </w:r>
-      <w:r>
-        <w:br/>
-      </w:r>
-      <w:r>
-        <w:rPr>
           <w:rStyle w:val="SpecialCharTok"/>
         </w:rPr>
         <w:t xml:space="preserve">---</w:t>
-      </w:r>
-      <w:r>
-        <w:rPr>
-          <w:rStyle w:val="NormalTok"/>
-        </w:rPr>
-        <w:t xml:space="preserve"> </w:t>
       </w:r>
     </w:p>
     <w:p>

</xml_diff>